<commit_message>
Beta version for the running the tools on the Mac.
At this point the tools should work both on Mac and Windows.
</commit_message>
<xml_diff>
--- a/Mac/How to install the tools for DB1 on Mac.docx
+++ b/Mac/How to install the tools for DB1 on Mac.docx
@@ -14,7 +14,19 @@
         <w:rPr>
           <w:lang w:val="en-US"/>
         </w:rPr>
-        <w:t>How to install the tools for DB1 on your computer</w:t>
+        <w:t xml:space="preserve">How to install the tools for DB1 on </w:t>
+      </w:r>
+      <w:r>
+        <w:rPr>
+          <w:lang w:val="en-US"/>
+        </w:rPr>
+        <w:t>Mac</w:t>
+      </w:r>
+      <w:r>
+        <w:rPr>
+          <w:lang w:val="en-US"/>
+        </w:rPr>
+        <w:t xml:space="preserve"> computer</w:t>
       </w:r>
     </w:p>
     <w:p>
@@ -227,27 +239,30 @@
         </w:rPr>
         <w:t xml:space="preserve"> This is provided out of the box for Linux and </w:t>
       </w:r>
-      <w:proofErr w:type="gramStart"/>
-      <w:r>
-        <w:rPr>
-          <w:lang w:val="en-US"/>
-        </w:rPr>
-        <w:t>MacOS</w:t>
-      </w:r>
-      <w:proofErr w:type="gramEnd"/>
-      <w:r>
-        <w:rPr>
-          <w:lang w:val="en-US"/>
-        </w:rPr>
-        <w:t xml:space="preserve"> but it might need to be configured if you are running windows.</w:t>
-      </w:r>
-    </w:p>
-    <w:p>
-      <w:pPr>
-        <w:rPr>
-          <w:lang w:val="en-US"/>
-        </w:rPr>
-      </w:pPr>
+      <w:r>
+        <w:rPr>
+          <w:lang w:val="en-US"/>
+        </w:rPr>
+        <w:t>MacOS,</w:t>
+      </w:r>
+      <w:r>
+        <w:rPr>
+          <w:lang w:val="en-US"/>
+        </w:rPr>
+        <w:t xml:space="preserve"> but it might need to be configured if you are running </w:t>
+      </w:r>
+      <w:r>
+        <w:rPr>
+          <w:lang w:val="en-US"/>
+        </w:rPr>
+        <w:t>W</w:t>
+      </w:r>
+      <w:r>
+        <w:rPr>
+          <w:lang w:val="en-US"/>
+        </w:rPr>
+        <w:t>indows.</w:t>
+      </w:r>
     </w:p>
     <w:p>
       <w:pPr>
@@ -263,7 +278,78 @@
           <w:bCs/>
           <w:lang w:val="en-US"/>
         </w:rPr>
-        <w:t>Prerequisite</w:t>
+        <w:t>Installation instructions:</w:t>
+      </w:r>
+    </w:p>
+    <w:p>
+      <w:pPr>
+        <w:rPr>
+          <w:lang w:val="en-US"/>
+        </w:rPr>
+      </w:pPr>
+      <w:r>
+        <w:rPr>
+          <w:lang w:val="en-US"/>
+        </w:rPr>
+        <w:t xml:space="preserve">First you </w:t>
+      </w:r>
+      <w:r>
+        <w:rPr>
+          <w:lang w:val="en-US"/>
+        </w:rPr>
+        <w:t>need to</w:t>
+      </w:r>
+      <w:r>
+        <w:rPr>
+          <w:lang w:val="en-US"/>
+        </w:rPr>
+        <w:t xml:space="preserve"> install </w:t>
+      </w:r>
+      <w:r>
+        <w:rPr>
+          <w:lang w:val="en-US"/>
+        </w:rPr>
+        <w:t xml:space="preserve">Docker desktop from this website: </w:t>
+      </w:r>
+      <w:hyperlink r:id="rId5" w:history="1">
+        <w:r>
+          <w:rPr>
+            <w:rStyle w:val="Hyperlink"/>
+            <w:lang w:val="en-US"/>
+          </w:rPr>
+          <w:t>https://www.docker.com/products/docker-desktop/</w:t>
+        </w:r>
+      </w:hyperlink>
+      <w:r>
+        <w:rPr>
+          <w:lang w:val="en-US"/>
+        </w:rPr>
+        <w:t xml:space="preserve"> </w:t>
+      </w:r>
+      <w:r>
+        <w:rPr>
+          <w:lang w:val="en-US"/>
+        </w:rPr>
+        <w:t xml:space="preserve">distribution if you haven’t done it before. </w:t>
+      </w:r>
+      <w:r>
+        <w:rPr>
+          <w:lang w:val="en-US"/>
+        </w:rPr>
+        <w:t xml:space="preserve">Make sure to install the correct version for your Mac. If you have an ARM chip (M1, M2, M3…) then you should install the Apple Chip version. If you have an older Intel Mac, then you should install the Intel Chip Version. Follow the instructions. </w:t>
+      </w:r>
+    </w:p>
+    <w:p>
+      <w:pPr>
+        <w:rPr>
+          <w:lang w:val="en-US"/>
+        </w:rPr>
+      </w:pPr>
+      <w:r>
+        <w:rPr>
+          <w:lang w:val="en-US"/>
+        </w:rPr>
+        <w:t xml:space="preserve">Open the folder where you’ve unzipped the db1tools, go to the Mac directory and execute the file called </w:t>
       </w:r>
       <w:r>
         <w:rPr>
@@ -271,182 +357,314 @@
           <w:bCs/>
           <w:lang w:val="en-US"/>
         </w:rPr>
-        <w:t>s</w:t>
-      </w:r>
-    </w:p>
-    <w:p>
-      <w:pPr>
-        <w:rPr>
-          <w:lang w:val="en-US"/>
-        </w:rPr>
-      </w:pPr>
-      <w:r>
-        <w:rPr>
-          <w:color w:val="FFFF00"/>
-          <w:highlight w:val="darkMagenta"/>
-          <w:lang w:val="en-US"/>
-        </w:rPr>
-        <w:t>WIN</w:t>
-      </w:r>
-    </w:p>
-    <w:p>
-      <w:pPr>
-        <w:rPr>
-          <w:lang w:val="en-US"/>
-        </w:rPr>
-      </w:pPr>
-      <w:r>
-        <w:rPr>
-          <w:lang w:val="en-US"/>
-        </w:rPr>
-        <w:t xml:space="preserve">You need to have an up-to-date version of windows 10 or windows 11. </w:t>
-      </w:r>
-    </w:p>
-    <w:p>
-      <w:pPr>
+        <w:t>Mac I</w:t>
+      </w:r>
+      <w:r>
         <w:rPr>
           <w:b/>
           <w:bCs/>
           <w:lang w:val="en-US"/>
         </w:rPr>
-      </w:pPr>
-      <w:r>
+        <w:t>nstallation</w:t>
+      </w:r>
+      <w:r>
+        <w:rPr>
+          <w:lang w:val="en-US"/>
+        </w:rPr>
+        <w:t xml:space="preserve"> to start the installation. </w:t>
+      </w:r>
+      <w:r>
+        <w:rPr>
+          <w:lang w:val="en-US"/>
+        </w:rPr>
+        <w:t>(If you haven’t</w:t>
+      </w:r>
+      <w:r>
+        <w:rPr>
+          <w:lang w:val="en-US"/>
+        </w:rPr>
+        <w:t xml:space="preserve"> installed</w:t>
+      </w:r>
+      <w:r>
+        <w:rPr>
+          <w:lang w:val="en-US"/>
+        </w:rPr>
+        <w:t xml:space="preserve"> yet Docker Desktop you will be asked to do so. </w:t>
+      </w:r>
+      <w:r>
+        <w:rPr>
+          <w:lang w:val="en-US"/>
+        </w:rPr>
+        <w:t>When you are done installing the Docker Desktop return to the script window and press any key to continue the installation.</w:t>
+      </w:r>
+      <w:r>
+        <w:rPr>
+          <w:lang w:val="en-US"/>
+        </w:rPr>
+        <w:t>)</w:t>
+      </w:r>
+      <w:r>
+        <w:rPr>
+          <w:lang w:val="en-US"/>
+        </w:rPr>
+        <w:t xml:space="preserve"> </w:t>
+      </w:r>
+      <w:r>
+        <w:rPr>
+          <w:lang w:val="en-US"/>
+        </w:rPr>
+        <w:t xml:space="preserve"> </w:t>
+      </w:r>
+    </w:p>
+    <w:p>
+      <w:pPr>
+        <w:rPr>
+          <w:lang w:val="en-US"/>
+        </w:rPr>
+      </w:pPr>
+      <w:r>
+        <w:rPr>
+          <w:lang w:val="en-US"/>
+        </w:rPr>
+        <w:t xml:space="preserve">At the end of the </w:t>
+      </w:r>
+      <w:r>
+        <w:rPr>
+          <w:lang w:val="en-US"/>
+        </w:rPr>
+        <w:t>installation,</w:t>
+      </w:r>
+      <w:r>
+        <w:rPr>
+          <w:lang w:val="en-US"/>
+        </w:rPr>
+        <w:t xml:space="preserve"> you’ll get the message that the installation is done.</w:t>
+      </w:r>
+    </w:p>
+    <w:p>
+      <w:pPr>
         <w:rPr>
           <w:b/>
           <w:bCs/>
           <w:lang w:val="en-US"/>
         </w:rPr>
-        <w:t>Installation instructions:</w:t>
-      </w:r>
-    </w:p>
-    <w:p>
-      <w:pPr>
-        <w:rPr>
-          <w:lang w:val="en-US"/>
-        </w:rPr>
-      </w:pPr>
-      <w:r>
-        <w:rPr>
-          <w:lang w:val="en-US"/>
-        </w:rPr>
-        <w:t xml:space="preserve">Open the folder where you’ve unzipped the db1tools and </w:t>
-      </w:r>
-      <w:r>
-        <w:rPr>
-          <w:lang w:val="en-US"/>
-        </w:rPr>
-        <w:t xml:space="preserve">double click </w:t>
-      </w:r>
-      <w:r>
-        <w:rPr>
-          <w:lang w:val="en-US"/>
-        </w:rPr>
-        <w:t xml:space="preserve">on the file called </w:t>
-      </w:r>
+      </w:pPr>
       <w:r>
         <w:rPr>
           <w:b/>
           <w:bCs/>
           <w:lang w:val="en-US"/>
         </w:rPr>
-        <w:t>windows_installation.bat</w:t>
-      </w:r>
-      <w:r>
-        <w:rPr>
-          <w:lang w:val="en-US"/>
-        </w:rPr>
-        <w:t xml:space="preserve"> to start the installation. In the beginning you will be asked to install WSL (Windows Subsystem for Linux) with an Ubuntu distribution if you haven’t done it before. You will also be asked to provide a password and a username for Ubuntu. Make sure that you write them down so that you can use them later if needed. After you’ve installed Ubuntu under </w:t>
+        <w:t>Running the tools</w:t>
+      </w:r>
+    </w:p>
+    <w:p>
+      <w:pPr>
+        <w:rPr>
+          <w:lang w:val="en-US"/>
+        </w:rPr>
+      </w:pPr>
+      <w:r>
+        <w:rPr>
+          <w:lang w:val="en-US"/>
+        </w:rPr>
+        <w:t>You get 3 icons on your desktop that you can use to run the tools (you can copy them to the Applications directory if you prefer):</w:t>
+      </w:r>
+    </w:p>
+    <w:p>
+      <w:pPr>
+        <w:rPr>
+          <w:lang w:val="en-US"/>
+        </w:rPr>
+      </w:pPr>
+      <w:r>
+        <w:rPr>
+          <w:lang w:val="en-US"/>
+        </w:rPr>
+        <w:drawing>
+          <wp:inline distT="0" distB="0" distL="0" distR="0" wp14:anchorId="2D376E61" wp14:editId="7F140653">
+            <wp:extent cx="577215" cy="577215"/>
+            <wp:effectExtent l="0" t="0" r="0" b="0"/>
+            <wp:docPr id="143891329" name="Picture 1" descr="A computer chip with text&#10;&#10;Description automatically generated"/>
+            <wp:cNvGraphicFramePr>
+              <a:graphicFrameLocks xmlns:a="http://schemas.openxmlformats.org/drawingml/2006/main" noChangeAspect="1"/>
+            </wp:cNvGraphicFramePr>
+            <a:graphic xmlns:a="http://schemas.openxmlformats.org/drawingml/2006/main">
+              <a:graphicData uri="http://schemas.openxmlformats.org/drawingml/2006/picture">
+                <pic:pic xmlns:pic="http://schemas.openxmlformats.org/drawingml/2006/picture">
+                  <pic:nvPicPr>
+                    <pic:cNvPr id="143891329" name="Picture 1" descr="A computer chip with text&#10;&#10;Description automatically generated"/>
+                    <pic:cNvPicPr/>
+                  </pic:nvPicPr>
+                  <pic:blipFill>
+                    <a:blip r:embed="rId6">
+                      <a:extLst>
+                        <a:ext uri="{28A0092B-C50C-407E-A947-70E740481C1C}">
+                          <a14:useLocalDpi xmlns:a14="http://schemas.microsoft.com/office/drawing/2010/main" val="0"/>
+                        </a:ext>
+                      </a:extLst>
+                    </a:blip>
+                    <a:stretch>
+                      <a:fillRect/>
+                    </a:stretch>
+                  </pic:blipFill>
+                  <pic:spPr>
+                    <a:xfrm>
+                      <a:off x="0" y="0"/>
+                      <a:ext cx="577215" cy="577215"/>
+                    </a:xfrm>
+                    <a:prstGeom prst="rect">
+                      <a:avLst/>
+                    </a:prstGeom>
+                  </pic:spPr>
+                </pic:pic>
+              </a:graphicData>
+            </a:graphic>
+          </wp:inline>
+        </w:drawing>
+      </w:r>
+      <w:r>
+        <w:rPr>
+          <w:lang w:val="en-US"/>
+        </w:rPr>
+        <w:t xml:space="preserve"> Is used to start the DB1 </w:t>
       </w:r>
       <w:proofErr w:type="gramStart"/>
       <w:r>
         <w:rPr>
           <w:lang w:val="en-US"/>
         </w:rPr>
-        <w:t>WSL</w:t>
+        <w:t>tools</w:t>
       </w:r>
       <w:proofErr w:type="gramEnd"/>
-      <w:r>
-        <w:rPr>
-          <w:lang w:val="en-US"/>
-        </w:rPr>
-        <w:t xml:space="preserve"> you’ll need to run the installation script again to it’s completion. </w:t>
-      </w:r>
-      <w:r>
-        <w:rPr>
-          <w:lang w:val="en-US"/>
-        </w:rPr>
-        <w:t xml:space="preserve">At the end of the </w:t>
-      </w:r>
-      <w:r>
-        <w:rPr>
-          <w:lang w:val="en-US"/>
-        </w:rPr>
-        <w:t>installation,</w:t>
-      </w:r>
-      <w:r>
-        <w:rPr>
-          <w:lang w:val="en-US"/>
-        </w:rPr>
-        <w:t xml:space="preserve"> you’ll get the message that the installation is done.</w:t>
-      </w:r>
-    </w:p>
-    <w:p>
-      <w:pPr>
-        <w:rPr>
-          <w:lang w:val="en-US"/>
-        </w:rPr>
-      </w:pPr>
-    </w:p>
-    <w:p>
-      <w:pPr>
-        <w:rPr>
-          <w:b/>
-          <w:bCs/>
-          <w:lang w:val="en-US"/>
-        </w:rPr>
-      </w:pPr>
-      <w:r>
-        <w:rPr>
-          <w:b/>
-          <w:bCs/>
-          <w:lang w:val="en-US"/>
-        </w:rPr>
-        <w:t>Running the tools</w:t>
-      </w:r>
-    </w:p>
-    <w:p>
-      <w:pPr>
-        <w:rPr>
-          <w:lang w:val="en-US"/>
-        </w:rPr>
-      </w:pPr>
-      <w:r>
-        <w:rPr>
-          <w:lang w:val="en-US"/>
-        </w:rPr>
-        <w:t xml:space="preserve">Once the tools are installed, they can be used by double clicking on the file called </w:t>
-      </w:r>
-      <w:r>
-        <w:rPr>
-          <w:b/>
-          <w:bCs/>
-          <w:lang w:val="en-US"/>
-        </w:rPr>
-        <w:t>windows_db1tools.bat</w:t>
-      </w:r>
-      <w:r>
-        <w:rPr>
-          <w:lang w:val="en-US"/>
-        </w:rPr>
-        <w:t xml:space="preserve">. </w:t>
-      </w:r>
-    </w:p>
-    <w:p>
-      <w:pPr>
-        <w:rPr>
-          <w:lang w:val="en-US"/>
-        </w:rPr>
-      </w:pPr>
+    </w:p>
+    <w:p>
+      <w:pPr>
+        <w:rPr>
+          <w:lang w:val="en-US"/>
+        </w:rPr>
+      </w:pPr>
+      <w:r>
+        <w:rPr>
+          <w:lang w:val="en-US"/>
+        </w:rPr>
+        <w:drawing>
+          <wp:inline distT="0" distB="0" distL="0" distR="0" wp14:anchorId="3E5887FC" wp14:editId="67AEFACB">
+            <wp:extent cx="570350" cy="493664"/>
+            <wp:effectExtent l="0" t="0" r="1270" b="1905"/>
+            <wp:docPr id="1593351438" name="Picture 1" descr="A red circle with black text&#10;&#10;Description automatically generated"/>
+            <wp:cNvGraphicFramePr>
+              <a:graphicFrameLocks xmlns:a="http://schemas.openxmlformats.org/drawingml/2006/main" noChangeAspect="1"/>
+            </wp:cNvGraphicFramePr>
+            <a:graphic xmlns:a="http://schemas.openxmlformats.org/drawingml/2006/main">
+              <a:graphicData uri="http://schemas.openxmlformats.org/drawingml/2006/picture">
+                <pic:pic xmlns:pic="http://schemas.openxmlformats.org/drawingml/2006/picture">
+                  <pic:nvPicPr>
+                    <pic:cNvPr id="1593351438" name="Picture 1" descr="A red circle with black text&#10;&#10;Description automatically generated"/>
+                    <pic:cNvPicPr/>
+                  </pic:nvPicPr>
+                  <pic:blipFill>
+                    <a:blip r:embed="rId7"/>
+                    <a:stretch>
+                      <a:fillRect/>
+                    </a:stretch>
+                  </pic:blipFill>
+                  <pic:spPr>
+                    <a:xfrm>
+                      <a:off x="0" y="0"/>
+                      <a:ext cx="621880" cy="538265"/>
+                    </a:xfrm>
+                    <a:prstGeom prst="rect">
+                      <a:avLst/>
+                    </a:prstGeom>
+                  </pic:spPr>
+                </pic:pic>
+              </a:graphicData>
+            </a:graphic>
+          </wp:inline>
+        </w:drawing>
+      </w:r>
+      <w:r>
+        <w:rPr>
+          <w:lang w:val="en-US"/>
+        </w:rPr>
+        <w:t xml:space="preserve"> Is used to erase the Huzzah board to factory </w:t>
+      </w:r>
+      <w:proofErr w:type="gramStart"/>
+      <w:r>
+        <w:rPr>
+          <w:lang w:val="en-US"/>
+        </w:rPr>
+        <w:t>defaults</w:t>
+      </w:r>
+      <w:proofErr w:type="gramEnd"/>
+    </w:p>
+    <w:p>
+      <w:pPr>
+        <w:rPr>
+          <w:lang w:val="en-US"/>
+        </w:rPr>
+      </w:pPr>
+      <w:r>
+        <w:rPr>
+          <w:lang w:val="en-US"/>
+        </w:rPr>
+        <w:drawing>
+          <wp:inline distT="0" distB="0" distL="0" distR="0" wp14:anchorId="3A28F938" wp14:editId="7D73C6D2">
+            <wp:extent cx="535564" cy="650739"/>
+            <wp:effectExtent l="0" t="0" r="0" b="0"/>
+            <wp:docPr id="1745820012" name="Picture 1" descr="A blue circular arrow with black text&#10;&#10;Description automatically generated"/>
+            <wp:cNvGraphicFramePr>
+              <a:graphicFrameLocks xmlns:a="http://schemas.openxmlformats.org/drawingml/2006/main" noChangeAspect="1"/>
+            </wp:cNvGraphicFramePr>
+            <a:graphic xmlns:a="http://schemas.openxmlformats.org/drawingml/2006/main">
+              <a:graphicData uri="http://schemas.openxmlformats.org/drawingml/2006/picture">
+                <pic:pic xmlns:pic="http://schemas.openxmlformats.org/drawingml/2006/picture">
+                  <pic:nvPicPr>
+                    <pic:cNvPr id="1745820012" name="Picture 1" descr="A blue circular arrow with black text&#10;&#10;Description automatically generated"/>
+                    <pic:cNvPicPr/>
+                  </pic:nvPicPr>
+                  <pic:blipFill>
+                    <a:blip r:embed="rId8"/>
+                    <a:stretch>
+                      <a:fillRect/>
+                    </a:stretch>
+                  </pic:blipFill>
+                  <pic:spPr>
+                    <a:xfrm>
+                      <a:off x="0" y="0"/>
+                      <a:ext cx="571574" cy="694493"/>
+                    </a:xfrm>
+                    <a:prstGeom prst="rect">
+                      <a:avLst/>
+                    </a:prstGeom>
+                  </pic:spPr>
+                </pic:pic>
+              </a:graphicData>
+            </a:graphic>
+          </wp:inline>
+        </w:drawing>
+      </w:r>
+      <w:r>
+        <w:rPr>
+          <w:lang w:val="en-US"/>
+        </w:rPr>
+        <w:t xml:space="preserve">This program first erases the Huzzah board to factory defaults and then it uploads the firmware than allows us to run </w:t>
+      </w:r>
+      <w:proofErr w:type="spellStart"/>
+      <w:r>
+        <w:rPr>
+          <w:lang w:val="en-US"/>
+        </w:rPr>
+        <w:t>MicroPython</w:t>
+      </w:r>
+      <w:proofErr w:type="spellEnd"/>
+      <w:r>
+        <w:rPr>
+          <w:lang w:val="en-US"/>
+        </w:rPr>
+        <w:t xml:space="preserve"> on the board.</w:t>
+      </w:r>
     </w:p>
     <w:sectPr>
       <w:pgSz w:w="11906" w:h="16838"/>
@@ -1068,6 +1286,29 @@
       <w:szCs w:val="18"/>
     </w:rPr>
   </w:style>
+  <w:style w:type="character" w:styleId="Hyperlink">
+    <w:name w:val="Hyperlink"/>
+    <w:basedOn w:val="DefaultParagraphFont"/>
+    <w:uiPriority w:val="99"/>
+    <w:unhideWhenUsed/>
+    <w:rsid w:val="00D95721"/>
+    <w:rPr>
+      <w:color w:val="0563C1" w:themeColor="hyperlink"/>
+      <w:u w:val="single"/>
+    </w:rPr>
+  </w:style>
+  <w:style w:type="character" w:styleId="UnresolvedMention">
+    <w:name w:val="Unresolved Mention"/>
+    <w:basedOn w:val="DefaultParagraphFont"/>
+    <w:uiPriority w:val="99"/>
+    <w:semiHidden/>
+    <w:unhideWhenUsed/>
+    <w:rsid w:val="00D95721"/>
+    <w:rPr>
+      <w:color w:val="605E5C"/>
+      <w:shd w:val="clear" w:color="auto" w:fill="E1DFDD"/>
+    </w:rPr>
+  </w:style>
 </w:styles>
 </file>
 

</xml_diff>

<commit_message>
Updated documentation for Mac installation
</commit_message>
<xml_diff>
--- a/Mac/How to install the tools for DB1 on Mac.docx
+++ b/Mac/How to install the tools for DB1 on Mac.docx
@@ -291,27 +291,331 @@
         <w:rPr>
           <w:lang w:val="en-US"/>
         </w:rPr>
-        <w:t xml:space="preserve">First you </w:t>
-      </w:r>
-      <w:r>
-        <w:rPr>
-          <w:lang w:val="en-US"/>
-        </w:rPr>
-        <w:t>need to</w:t>
-      </w:r>
-      <w:r>
-        <w:rPr>
-          <w:lang w:val="en-US"/>
-        </w:rPr>
-        <w:t xml:space="preserve"> install </w:t>
-      </w:r>
-      <w:r>
-        <w:rPr>
-          <w:lang w:val="en-US"/>
-        </w:rPr>
-        <w:t xml:space="preserve">Docker desktop from this website: </w:t>
-      </w:r>
-      <w:hyperlink r:id="rId5" w:history="1">
+        <w:t>Open the folder where you’ve unzipped the db1tools, go to the Mac directory</w:t>
+      </w:r>
+      <w:r>
+        <w:rPr>
+          <w:lang w:val="en-US"/>
+        </w:rPr>
+        <w:t>. In there go to the bar in the bottom that shows the path then right click on the Mac directory and then from the menu select “Open in Terminal”</w:t>
+      </w:r>
+      <w:r>
+        <w:rPr>
+          <w:lang w:val="en-US"/>
+        </w:rPr>
+        <w:t xml:space="preserve"> as shown in </w:t>
+      </w:r>
+      <w:r>
+        <w:rPr>
+          <w:lang w:val="en-US"/>
+        </w:rPr>
+        <w:fldChar w:fldCharType="begin"/>
+      </w:r>
+      <w:r>
+        <w:rPr>
+          <w:lang w:val="en-US"/>
+        </w:rPr>
+        <w:instrText xml:space="preserve"> REF _Ref154607115 \h </w:instrText>
+      </w:r>
+      <w:r>
+        <w:rPr>
+          <w:lang w:val="en-US"/>
+        </w:rPr>
+      </w:r>
+      <w:r>
+        <w:rPr>
+          <w:lang w:val="en-US"/>
+        </w:rPr>
+        <w:fldChar w:fldCharType="separate"/>
+      </w:r>
+      <w:r>
+        <w:rPr>
+          <w:lang w:val="en-US"/>
+        </w:rPr>
+        <w:t xml:space="preserve">Figure </w:t>
+      </w:r>
+      <w:r>
+        <w:rPr>
+          <w:noProof/>
+          <w:lang w:val="en-US"/>
+        </w:rPr>
+        <w:t>1</w:t>
+      </w:r>
+      <w:r>
+        <w:rPr>
+          <w:lang w:val="en-US"/>
+        </w:rPr>
+        <w:fldChar w:fldCharType="end"/>
+      </w:r>
+      <w:r>
+        <w:rPr>
+          <w:lang w:val="en-US"/>
+        </w:rPr>
+        <w:t>. This will open the terminal window where we can execute scripts. The first script that we need to</w:t>
+      </w:r>
+      <w:r>
+        <w:rPr>
+          <w:lang w:val="en-US"/>
+        </w:rPr>
+        <w:t xml:space="preserve"> execute the file called </w:t>
+      </w:r>
+      <w:bookmarkStart w:id="0" w:name="OLE_LINK5"/>
+      <w:bookmarkStart w:id="1" w:name="OLE_LINK6"/>
+      <w:r>
+        <w:rPr>
+          <w:b/>
+          <w:bCs/>
+          <w:lang w:val="en-US"/>
+        </w:rPr>
+        <w:t>mac_i</w:t>
+      </w:r>
+      <w:r>
+        <w:rPr>
+          <w:b/>
+          <w:bCs/>
+          <w:lang w:val="en-US"/>
+        </w:rPr>
+        <w:t>nstallation</w:t>
+      </w:r>
+      <w:r>
+        <w:rPr>
+          <w:b/>
+          <w:bCs/>
+          <w:lang w:val="en-US"/>
+        </w:rPr>
+        <w:t>_step1.sh</w:t>
+      </w:r>
+      <w:r>
+        <w:rPr>
+          <w:lang w:val="en-US"/>
+        </w:rPr>
+        <w:t xml:space="preserve"> </w:t>
+      </w:r>
+      <w:bookmarkEnd w:id="0"/>
+      <w:bookmarkEnd w:id="1"/>
+      <w:r>
+        <w:rPr>
+          <w:lang w:val="en-US"/>
+        </w:rPr>
+        <w:t>to start the installation of the prerequisites that we have for our tools</w:t>
+      </w:r>
+      <w:r>
+        <w:rPr>
+          <w:lang w:val="en-US"/>
+        </w:rPr>
+        <w:t xml:space="preserve">. To execute it you need to type “./mac_installation_step1.sh” (without the quotes) in the terminal window and then press enter. Follow the instructions… Type your user password when requested. If you have a yes/no (y/n) </w:t>
+      </w:r>
+      <w:r>
+        <w:rPr>
+          <w:lang w:val="en-US"/>
+        </w:rPr>
+        <w:t>question,</w:t>
+      </w:r>
+      <w:r>
+        <w:rPr>
+          <w:lang w:val="en-US"/>
+        </w:rPr>
+        <w:t xml:space="preserve"> just choose yes</w:t>
+      </w:r>
+      <w:r>
+        <w:rPr>
+          <w:lang w:val="en-US"/>
+        </w:rPr>
+        <w:t>.</w:t>
+      </w:r>
+    </w:p>
+    <w:p>
+      <w:pPr>
+        <w:keepNext/>
+        <w:jc w:val="center"/>
+      </w:pPr>
+      <w:r>
+        <w:rPr>
+          <w:lang w:val="en-US"/>
+        </w:rPr>
+        <w:drawing>
+          <wp:inline distT="0" distB="0" distL="0" distR="0" wp14:anchorId="6C4B7E27" wp14:editId="34824F32">
+            <wp:extent cx="3797846" cy="2711846"/>
+            <wp:effectExtent l="0" t="0" r="0" b="6350"/>
+            <wp:docPr id="834078235" name="Picture 1" descr="A screenshot of a computer&#10;&#10;Description automatically generated"/>
+            <wp:cNvGraphicFramePr>
+              <a:graphicFrameLocks xmlns:a="http://schemas.openxmlformats.org/drawingml/2006/main" noChangeAspect="1"/>
+            </wp:cNvGraphicFramePr>
+            <a:graphic xmlns:a="http://schemas.openxmlformats.org/drawingml/2006/main">
+              <a:graphicData uri="http://schemas.openxmlformats.org/drawingml/2006/picture">
+                <pic:pic xmlns:pic="http://schemas.openxmlformats.org/drawingml/2006/picture">
+                  <pic:nvPicPr>
+                    <pic:cNvPr id="834078235" name="Picture 1" descr="A screenshot of a computer&#10;&#10;Description automatically generated"/>
+                    <pic:cNvPicPr/>
+                  </pic:nvPicPr>
+                  <pic:blipFill>
+                    <a:blip r:embed="rId6"/>
+                    <a:stretch>
+                      <a:fillRect/>
+                    </a:stretch>
+                  </pic:blipFill>
+                  <pic:spPr>
+                    <a:xfrm>
+                      <a:off x="0" y="0"/>
+                      <a:ext cx="3848720" cy="2748172"/>
+                    </a:xfrm>
+                    <a:prstGeom prst="rect">
+                      <a:avLst/>
+                    </a:prstGeom>
+                  </pic:spPr>
+                </pic:pic>
+              </a:graphicData>
+            </a:graphic>
+          </wp:inline>
+        </w:drawing>
+      </w:r>
+    </w:p>
+    <w:p>
+      <w:pPr>
+        <w:pStyle w:val="Caption"/>
+        <w:jc w:val="center"/>
+        <w:rPr>
+          <w:lang w:val="en-US"/>
+        </w:rPr>
+      </w:pPr>
+      <w:bookmarkStart w:id="2" w:name="_Ref154607115"/>
+      <w:r>
+        <w:rPr>
+          <w:lang w:val="en-US"/>
+        </w:rPr>
+        <w:t xml:space="preserve">Figure </w:t>
+      </w:r>
+      <w:r>
+        <w:fldChar w:fldCharType="begin"/>
+      </w:r>
+      <w:r>
+        <w:rPr>
+          <w:lang w:val="en-US"/>
+        </w:rPr>
+        <w:instrText xml:space="preserve"> SEQ Figure \* ARABIC </w:instrText>
+      </w:r>
+      <w:r>
+        <w:fldChar w:fldCharType="separate"/>
+      </w:r>
+      <w:r>
+        <w:rPr>
+          <w:noProof/>
+          <w:lang w:val="en-US"/>
+        </w:rPr>
+        <w:t>1</w:t>
+      </w:r>
+      <w:r>
+        <w:fldChar w:fldCharType="end"/>
+      </w:r>
+      <w:bookmarkEnd w:id="2"/>
+      <w:r>
+        <w:rPr>
+          <w:lang w:val="en-US"/>
+        </w:rPr>
+        <w:t xml:space="preserve"> Starting the Terminal in the Mac </w:t>
+      </w:r>
+      <w:proofErr w:type="gramStart"/>
+      <w:r>
+        <w:rPr>
+          <w:lang w:val="en-US"/>
+        </w:rPr>
+        <w:t>folder</w:t>
+      </w:r>
+      <w:proofErr w:type="gramEnd"/>
+    </w:p>
+    <w:p>
+      <w:pPr>
+        <w:rPr>
+          <w:lang w:val="en-US"/>
+        </w:rPr>
+      </w:pPr>
+      <w:r>
+        <w:rPr>
+          <w:lang w:val="en-US"/>
+        </w:rPr>
+        <w:t xml:space="preserve">The prerequisites are Docker </w:t>
+      </w:r>
+      <w:r>
+        <w:rPr>
+          <w:lang w:val="en-US"/>
+        </w:rPr>
+        <w:t>D</w:t>
+      </w:r>
+      <w:r>
+        <w:rPr>
+          <w:lang w:val="en-US"/>
+        </w:rPr>
+        <w:t xml:space="preserve">esktop and </w:t>
+      </w:r>
+      <w:r>
+        <w:rPr>
+          <w:lang w:val="en-US"/>
+        </w:rPr>
+        <w:t>P</w:t>
+      </w:r>
+      <w:r>
+        <w:rPr>
+          <w:lang w:val="en-US"/>
+        </w:rPr>
+        <w:t xml:space="preserve">ython </w:t>
+      </w:r>
+      <w:r>
+        <w:rPr>
+          <w:lang w:val="en-US"/>
+        </w:rPr>
+        <w:t>(</w:t>
+      </w:r>
+      <w:r>
+        <w:rPr>
+          <w:lang w:val="en-US"/>
+        </w:rPr>
+        <w:t xml:space="preserve">with a version at least 3.10). </w:t>
+      </w:r>
+    </w:p>
+    <w:p>
+      <w:pPr>
+        <w:rPr>
+          <w:lang w:val="en-US"/>
+        </w:rPr>
+      </w:pPr>
+      <w:r>
+        <w:rPr>
+          <w:lang w:val="en-US"/>
+        </w:rPr>
+        <w:lastRenderedPageBreak/>
+        <w:t xml:space="preserve">If for some reason you cannot install </w:t>
+      </w:r>
+      <w:r>
+        <w:rPr>
+          <w:lang w:val="en-US"/>
+        </w:rPr>
+        <w:t xml:space="preserve">Docker </w:t>
+      </w:r>
+      <w:r>
+        <w:rPr>
+          <w:lang w:val="en-US"/>
+        </w:rPr>
+        <w:t>D</w:t>
+      </w:r>
+      <w:r>
+        <w:rPr>
+          <w:lang w:val="en-US"/>
+        </w:rPr>
+        <w:t xml:space="preserve">esktop </w:t>
+      </w:r>
+      <w:r>
+        <w:rPr>
+          <w:lang w:val="en-US"/>
+        </w:rPr>
+        <w:t xml:space="preserve">automatically with the installation script from step 1 then you can also install it manually by yourself by downloading it </w:t>
+      </w:r>
+      <w:r>
+        <w:rPr>
+          <w:lang w:val="en-US"/>
+        </w:rPr>
+        <w:t xml:space="preserve">from this website: </w:t>
+      </w:r>
+      <w:hyperlink r:id="rId7" w:history="1">
         <w:r>
           <w:rPr>
             <w:rStyle w:val="Hyperlink"/>
@@ -324,32 +628,26 @@
         <w:rPr>
           <w:lang w:val="en-US"/>
         </w:rPr>
-        <w:t xml:space="preserve"> </w:t>
-      </w:r>
-      <w:r>
-        <w:rPr>
-          <w:lang w:val="en-US"/>
-        </w:rPr>
-        <w:t xml:space="preserve">distribution if you haven’t done it before. </w:t>
-      </w:r>
-      <w:r>
-        <w:rPr>
-          <w:lang w:val="en-US"/>
-        </w:rPr>
-        <w:t xml:space="preserve">Make sure to install the correct version for your Mac. If you have an ARM chip (M1, M2, M3…) then you should install the Apple Chip version. If you have an older Intel Mac, then you should install the Intel Chip Version. Follow the instructions. </w:t>
-      </w:r>
-    </w:p>
-    <w:p>
-      <w:pPr>
-        <w:rPr>
-          <w:lang w:val="en-US"/>
-        </w:rPr>
-      </w:pPr>
-      <w:r>
-        <w:rPr>
-          <w:lang w:val="en-US"/>
-        </w:rPr>
-        <w:t xml:space="preserve">Open the folder where you’ve unzipped the db1tools, go to the Mac directory and execute the file called </w:t>
+        <w:t xml:space="preserve"> Make sure to install the correct version for your Mac. If you have an ARM chip (M1, M2, M3…) then you should install the Apple Chip version. If you have an older Intel Mac, then you should install the Intel Chip Version. Follow the instructions. </w:t>
+      </w:r>
+    </w:p>
+    <w:p>
+      <w:pPr>
+        <w:rPr>
+          <w:lang w:val="en-US"/>
+        </w:rPr>
+      </w:pPr>
+      <w:r>
+        <w:rPr>
+          <w:lang w:val="en-US"/>
+        </w:rPr>
+        <w:t xml:space="preserve">After you are done with </w:t>
+      </w:r>
+      <w:r>
+        <w:rPr>
+          <w:lang w:val="en-US"/>
+        </w:rPr>
+        <w:t xml:space="preserve">the first installation script, and you have the docker desktop running then you can install the DB1 tools by running the script </w:t>
       </w:r>
       <w:r>
         <w:rPr>
@@ -357,7 +655,7 @@
           <w:bCs/>
           <w:lang w:val="en-US"/>
         </w:rPr>
-        <w:t>Mac I</w:t>
+        <w:t>./</w:t>
       </w:r>
       <w:r>
         <w:rPr>
@@ -365,96 +663,92 @@
           <w:bCs/>
           <w:lang w:val="en-US"/>
         </w:rPr>
-        <w:t>nstallation</w:t>
-      </w:r>
-      <w:r>
-        <w:rPr>
-          <w:lang w:val="en-US"/>
-        </w:rPr>
-        <w:t xml:space="preserve"> to start the installation. </w:t>
-      </w:r>
-      <w:r>
-        <w:rPr>
-          <w:lang w:val="en-US"/>
-        </w:rPr>
-        <w:t>(If you haven’t</w:t>
-      </w:r>
-      <w:r>
-        <w:rPr>
-          <w:lang w:val="en-US"/>
-        </w:rPr>
-        <w:t xml:space="preserve"> installed</w:t>
-      </w:r>
-      <w:r>
-        <w:rPr>
-          <w:lang w:val="en-US"/>
-        </w:rPr>
-        <w:t xml:space="preserve"> yet Docker Desktop you will be asked to do so. </w:t>
-      </w:r>
-      <w:r>
-        <w:rPr>
-          <w:lang w:val="en-US"/>
-        </w:rPr>
-        <w:t>When you are done installing the Docker Desktop return to the script window and press any key to continue the installation.</w:t>
-      </w:r>
-      <w:r>
-        <w:rPr>
-          <w:lang w:val="en-US"/>
-        </w:rPr>
-        <w:t>)</w:t>
-      </w:r>
-      <w:r>
-        <w:rPr>
-          <w:lang w:val="en-US"/>
-        </w:rPr>
-        <w:t xml:space="preserve"> </w:t>
-      </w:r>
-      <w:r>
-        <w:rPr>
-          <w:lang w:val="en-US"/>
-        </w:rPr>
-        <w:t xml:space="preserve"> </w:t>
-      </w:r>
-    </w:p>
-    <w:p>
-      <w:pPr>
-        <w:rPr>
-          <w:lang w:val="en-US"/>
-        </w:rPr>
-      </w:pPr>
-      <w:r>
-        <w:rPr>
-          <w:lang w:val="en-US"/>
-        </w:rPr>
-        <w:t xml:space="preserve">At the end of the </w:t>
-      </w:r>
-      <w:r>
-        <w:rPr>
-          <w:lang w:val="en-US"/>
-        </w:rPr>
-        <w:t>installation,</w:t>
-      </w:r>
-      <w:r>
-        <w:rPr>
-          <w:lang w:val="en-US"/>
-        </w:rPr>
-        <w:t xml:space="preserve"> you’ll get the message that the installation is done.</w:t>
-      </w:r>
-    </w:p>
-    <w:p>
-      <w:pPr>
+        <w:t>mac_i</w:t>
+      </w:r>
+      <w:r>
         <w:rPr>
           <w:b/>
           <w:bCs/>
           <w:lang w:val="en-US"/>
         </w:rPr>
-      </w:pPr>
+        <w:t>nstallation</w:t>
+      </w:r>
       <w:r>
         <w:rPr>
           <w:b/>
           <w:bCs/>
           <w:lang w:val="en-US"/>
         </w:rPr>
+        <w:t>_step</w:t>
+      </w:r>
+      <w:r>
+        <w:rPr>
+          <w:b/>
+          <w:bCs/>
+          <w:lang w:val="en-US"/>
+        </w:rPr>
+        <w:t>2</w:t>
+      </w:r>
+      <w:r>
+        <w:rPr>
+          <w:b/>
+          <w:bCs/>
+          <w:lang w:val="en-US"/>
+        </w:rPr>
+        <w:t>.sh</w:t>
+      </w:r>
+      <w:r>
+        <w:rPr>
+          <w:lang w:val="en-US"/>
+        </w:rPr>
+        <w:t xml:space="preserve"> </w:t>
+      </w:r>
+      <w:r>
+        <w:rPr>
+          <w:lang w:val="en-US"/>
+        </w:rPr>
+        <w:t>in the same terminal window where you have been running the script from step 1.</w:t>
+      </w:r>
+    </w:p>
+    <w:p>
+      <w:pPr>
+        <w:rPr>
+          <w:lang w:val="en-US"/>
+        </w:rPr>
+      </w:pPr>
+      <w:r>
+        <w:rPr>
+          <w:lang w:val="en-US"/>
+        </w:rPr>
+        <w:t xml:space="preserve">At the end of the </w:t>
+      </w:r>
+      <w:r>
+        <w:rPr>
+          <w:lang w:val="en-US"/>
+        </w:rPr>
+        <w:t>installation,</w:t>
+      </w:r>
+      <w:r>
+        <w:rPr>
+          <w:lang w:val="en-US"/>
+        </w:rPr>
+        <w:t xml:space="preserve"> you’ll get the message that the installation is done.</w:t>
+      </w:r>
+    </w:p>
+    <w:p>
+      <w:pPr>
+        <w:rPr>
+          <w:b/>
+          <w:bCs/>
+          <w:lang w:val="en-US"/>
+        </w:rPr>
+      </w:pPr>
+      <w:r>
+        <w:rPr>
+          <w:b/>
+          <w:bCs/>
+          <w:lang w:val="en-US"/>
+        </w:rPr>
         <w:t>Running the tools</w:t>
       </w:r>
     </w:p>
@@ -479,6 +773,7 @@
       </w:pPr>
       <w:r>
         <w:rPr>
+          <w:noProof/>
           <w:lang w:val="en-US"/>
         </w:rPr>
         <w:drawing>
@@ -497,7 +792,7 @@
                     <pic:cNvPicPr/>
                   </pic:nvPicPr>
                   <pic:blipFill>
-                    <a:blip r:embed="rId6">
+                    <a:blip r:embed="rId8">
                       <a:extLst>
                         <a:ext uri="{28A0092B-C50C-407E-A947-70E740481C1C}">
                           <a14:useLocalDpi xmlns:a14="http://schemas.microsoft.com/office/drawing/2010/main" val="0"/>
@@ -546,6 +841,7 @@
       </w:pPr>
       <w:r>
         <w:rPr>
+          <w:noProof/>
           <w:lang w:val="en-US"/>
         </w:rPr>
         <w:drawing>
@@ -564,7 +860,7 @@
                     <pic:cNvPicPr/>
                   </pic:nvPicPr>
                   <pic:blipFill>
-                    <a:blip r:embed="rId7"/>
+                    <a:blip r:embed="rId9"/>
                     <a:stretch>
                       <a:fillRect/>
                     </a:stretch>
@@ -607,6 +903,7 @@
       </w:pPr>
       <w:r>
         <w:rPr>
+          <w:noProof/>
           <w:lang w:val="en-US"/>
         </w:rPr>
         <w:drawing>
@@ -625,7 +922,7 @@
                     <pic:cNvPicPr/>
                   </pic:nvPicPr>
                   <pic:blipFill>
-                    <a:blip r:embed="rId8"/>
+                    <a:blip r:embed="rId10"/>
                     <a:stretch>
                       <a:fillRect/>
                     </a:stretch>
@@ -1571,4 +1868,16 @@
     </a:ext>
   </a:extLst>
 </a:theme>
+</file>
+
+<file path=customXml/item1.xml><?xml version="1.0" encoding="utf-8"?>
+<b:Sources xmlns:b="http://schemas.openxmlformats.org/officeDocument/2006/bibliography" xmlns="http://schemas.openxmlformats.org/officeDocument/2006/bibliography" SelectedStyle="/APASixthEditionOfficeOnline.xsl" StyleName="APA" Version="6"/>
+</file>
+
+<file path=customXml/itemProps1.xml><?xml version="1.0" encoding="utf-8"?>
+<ds:datastoreItem xmlns:ds="http://schemas.openxmlformats.org/officeDocument/2006/customXml" ds:itemID="{A11CD1F6-6D9F-DE4C-8B9B-20A42B725641}">
+  <ds:schemaRefs>
+    <ds:schemaRef ds:uri="http://schemas.openxmlformats.org/officeDocument/2006/bibliography"/>
+  </ds:schemaRefs>
+</ds:datastoreItem>
 </file>
</xml_diff>

<commit_message>
More updates to the install scripts
</commit_message>
<xml_diff>
--- a/Mac/How to install the tools for DB1 on Mac.docx
+++ b/Mac/How to install the tools for DB1 on Mac.docx
@@ -291,13 +291,7 @@
         <w:rPr>
           <w:lang w:val="en-US"/>
         </w:rPr>
-        <w:t>Open the folder where you’ve unzipped the db1tools, go to the Mac directory</w:t>
-      </w:r>
-      <w:r>
-        <w:rPr>
-          <w:lang w:val="en-US"/>
-        </w:rPr>
-        <w:t>. In there go to the bar in the bottom that shows the path then right click on the Mac directory and then from the menu select “Open in Terminal”</w:t>
+        <w:t>Open the folder where you’ve unzipped the db1tools, go to the Mac directory. In there go to the bar in the bottom that shows the path then right click on the Mac directory and then from the menu select “Open in Terminal”</w:t>
       </w:r>
       <w:r>
         <w:rPr>
@@ -351,13 +345,7 @@
         <w:rPr>
           <w:lang w:val="en-US"/>
         </w:rPr>
-        <w:t>. This will open the terminal window where we can execute scripts. The first script that we need to</w:t>
-      </w:r>
-      <w:r>
-        <w:rPr>
-          <w:lang w:val="en-US"/>
-        </w:rPr>
-        <w:t xml:space="preserve"> execute the file called </w:t>
+        <w:t xml:space="preserve">. This will open the terminal window where we can execute scripts. The first script that we need to execute the file called </w:t>
       </w:r>
       <w:bookmarkStart w:id="0" w:name="OLE_LINK5"/>
       <w:bookmarkStart w:id="1" w:name="OLE_LINK6"/>
@@ -397,13 +385,7 @@
         <w:rPr>
           <w:lang w:val="en-US"/>
         </w:rPr>
-        <w:t>to start the installation of the prerequisites that we have for our tools</w:t>
-      </w:r>
-      <w:r>
-        <w:rPr>
-          <w:lang w:val="en-US"/>
-        </w:rPr>
-        <w:t xml:space="preserve">. To execute it you need to type “./mac_installation_step1.sh” (without the quotes) in the terminal window and then press enter. Follow the instructions… Type your user password when requested. If you have a yes/no (y/n) </w:t>
+        <w:t xml:space="preserve">to start the installation of the prerequisites that we have for our tools. To execute it you need to type “./mac_installation_step1.sh” (without the quotes) in the terminal window and then press enter. Follow the instructions… Type your user password when requested. If you have a yes/no (y/n) </w:t>
       </w:r>
       <w:r>
         <w:rPr>
@@ -431,6 +413,7 @@
       </w:pPr>
       <w:r>
         <w:rPr>
+          <w:noProof/>
           <w:lang w:val="en-US"/>
         </w:rPr>
         <w:drawing>
@@ -551,25 +534,13 @@
         <w:rPr>
           <w:lang w:val="en-US"/>
         </w:rPr>
-        <w:t>P</w:t>
-      </w:r>
-      <w:r>
-        <w:rPr>
-          <w:lang w:val="en-US"/>
-        </w:rPr>
-        <w:t xml:space="preserve">ython </w:t>
-      </w:r>
-      <w:r>
-        <w:rPr>
-          <w:lang w:val="en-US"/>
-        </w:rPr>
-        <w:t>(</w:t>
-      </w:r>
-      <w:r>
-        <w:rPr>
-          <w:lang w:val="en-US"/>
-        </w:rPr>
-        <w:t xml:space="preserve">with a version at least 3.10). </w:t>
+        <w:t>esptools.py</w:t>
+      </w:r>
+      <w:r>
+        <w:rPr>
+          <w:lang w:val="en-US"/>
+        </w:rPr>
+        <w:t>.</w:t>
       </w:r>
     </w:p>
     <w:p>
@@ -679,23 +650,7 @@
           <w:bCs/>
           <w:lang w:val="en-US"/>
         </w:rPr>
-        <w:t>_step</w:t>
-      </w:r>
-      <w:r>
-        <w:rPr>
-          <w:b/>
-          <w:bCs/>
-          <w:lang w:val="en-US"/>
-        </w:rPr>
-        <w:t>2</w:t>
-      </w:r>
-      <w:r>
-        <w:rPr>
-          <w:b/>
-          <w:bCs/>
-          <w:lang w:val="en-US"/>
-        </w:rPr>
-        <w:t>.sh</w:t>
+        <w:t>_step2.sh</w:t>
       </w:r>
       <w:r>
         <w:rPr>

</xml_diff>